<commit_message>
Revert "Edited documentation in ArcToolbox and Software Version docs to (1.2.4)"
This reverts commit df857652d86a21927d5bf886a879a99e37f88ad1.
</commit_message>
<xml_diff>
--- a/MetadataWizard_SoftwareVersions.docx
+++ b/MetadataWizard_SoftwareVersions.docx
@@ -1047,6 +1047,7 @@
           <w:rFonts w:ascii="Arial" w:hAnsi="Arial" w:cs="Arial"/>
           <w:sz w:val="20"/>
           <w:szCs w:val="20"/>
+          <w:lang/>
         </w:rPr>
         <w:t>The elements may be empty (i.e., contain no text) or populated with dummy values, but they must be present.</w:t>
       </w:r>
@@ -1056,6 +1057,7 @@
           <w:color w:val="333333"/>
           <w:sz w:val="20"/>
           <w:szCs w:val="20"/>
+          <w:lang/>
         </w:rPr>
         <w:t xml:space="preserve"> </w:t>
       </w:r>
@@ -1120,54 +1122,6 @@
           <w:szCs w:val="20"/>
         </w:rPr>
         <w:t xml:space="preserve"> to populate only one 'Time Period' option for the input dataset.</w:t>
-      </w:r>
-    </w:p>
-    <w:p>
-      <w:pPr>
-        <w:rPr>
-          <w:rStyle w:val="Strong"/>
-          <w:rFonts w:ascii="Arial" w:hAnsi="Arial" w:cs="Arial"/>
-          <w:sz w:val="20"/>
-          <w:szCs w:val="20"/>
-        </w:rPr>
-      </w:pPr>
-      <w:r>
-        <w:rPr>
-          <w:rStyle w:val="Strong"/>
-          <w:rFonts w:ascii="Arial" w:hAnsi="Arial" w:cs="Arial"/>
-          <w:sz w:val="20"/>
-          <w:szCs w:val="20"/>
-        </w:rPr>
-        <w:lastRenderedPageBreak/>
-        <w:t>Metadata Wizard version 1.2.4 (Updated 5/13</w:t>
-      </w:r>
-      <w:r>
-        <w:rPr>
-          <w:rStyle w:val="Strong"/>
-          <w:rFonts w:ascii="Arial" w:hAnsi="Arial" w:cs="Arial"/>
-          <w:sz w:val="20"/>
-          <w:szCs w:val="20"/>
-        </w:rPr>
-        <w:t>/2014)</w:t>
-      </w:r>
-    </w:p>
-    <w:p>
-      <w:pPr>
-        <w:rPr>
-          <w:rFonts w:ascii="Arial" w:eastAsia="Times New Roman" w:hAnsi="Arial" w:cs="Arial"/>
-          <w:sz w:val="20"/>
-          <w:szCs w:val="20"/>
-          <w:lang w:bidi="ar-SA"/>
-        </w:rPr>
-      </w:pPr>
-      <w:r>
-        <w:rPr>
-          <w:rFonts w:ascii="Arial" w:eastAsia="Times New Roman" w:hAnsi="Arial" w:cs="Arial"/>
-          <w:sz w:val="20"/>
-          <w:szCs w:val="20"/>
-          <w:lang w:bidi="ar-SA"/>
-        </w:rPr>
-        <w:t>-Added a count check for certain node instances to avoid an ‘Index out of Range’ error in the VB code. This should resolve problems when loading the second GUI and using import/copy features within the form itself resulting from empty (repeating) nodes.</w:t>
       </w:r>
     </w:p>
     <w:p/>

</xml_diff>